<commit_message>
Final commit of my portfolio - Brendan Rothwell
</commit_message>
<xml_diff>
--- a/documentation/Personal Portfolios/Brendan/PersonalPortfolioIndex_BrendanRothwell.docx
+++ b/documentation/Personal Portfolios/Brendan/PersonalPortfolioIndex_BrendanRothwell.docx
@@ -127,6 +127,15 @@
     <w:p>
       <w:pPr>
         <w:pStyle w:val="ListParagraph"/>
+        <w:rPr>
+          <w:b/>
+          <w:lang w:val="en-US"/>
+        </w:rPr>
+      </w:pPr>
+    </w:p>
+    <w:p>
+      <w:pPr>
+        <w:pStyle w:val="ListParagraph"/>
         <w:numPr>
           <w:ilvl w:val="0"/>
           <w:numId w:val="1"/>
@@ -170,21 +179,7 @@
         <w:rPr>
           <w:lang w:val="en-US"/>
         </w:rPr>
-        <w:t xml:space="preserve"> An example SQL script. </w:t>
-      </w:r>
-      <w:proofErr w:type="spellStart"/>
-      <w:r>
-        <w:rPr>
-          <w:lang w:val="en-US"/>
-        </w:rPr>
-        <w:t>The</w:t>
-      </w:r>
-      <w:proofErr w:type="spellEnd"/>
-      <w:r>
-        <w:rPr>
-          <w:lang w:val="en-US"/>
-        </w:rPr>
-        <w:t xml:space="preserve"> main script amongst several that were kept to act as a backup for our Database.</w:t>
+        <w:t xml:space="preserve"> An example SQL script. The main script amongst several that were kept to act as a backup for our Database.</w:t>
       </w:r>
       <w:r>
         <w:rPr>
@@ -210,6 +205,15 @@
         </w:rPr>
         <w:t xml:space="preserve"> provided our team some security throughout the project.</w:t>
       </w:r>
+    </w:p>
+    <w:p>
+      <w:pPr>
+        <w:pStyle w:val="ListParagraph"/>
+        <w:rPr>
+          <w:b/>
+          <w:lang w:val="en-US"/>
+        </w:rPr>
+      </w:pPr>
     </w:p>
     <w:p>
       <w:pPr>
@@ -256,6 +260,15 @@
     <w:p>
       <w:pPr>
         <w:pStyle w:val="ListParagraph"/>
+        <w:rPr>
+          <w:b/>
+          <w:lang w:val="en-US"/>
+        </w:rPr>
+      </w:pPr>
+    </w:p>
+    <w:p>
+      <w:pPr>
+        <w:pStyle w:val="ListParagraph"/>
         <w:numPr>
           <w:ilvl w:val="0"/>
           <w:numId w:val="1"/>
@@ -270,27 +283,48 @@
           <w:b/>
           <w:lang w:val="en-US"/>
         </w:rPr>
-        <w:t>Branches AALV</w:t>
-      </w:r>
-      <w:r>
-        <w:rPr>
-          <w:lang w:val="en-US"/>
-        </w:rPr>
-        <w:t>-</w:t>
-      </w:r>
-      <w:r>
-        <w:rPr>
-          <w:b/>
-          <w:lang w:val="en-US"/>
-        </w:rPr>
-        <w:t>193_Attempt_2 &amp; AALV-195:</w:t>
-      </w:r>
-      <w:r>
-        <w:rPr>
-          <w:lang w:val="en-US"/>
-        </w:rPr>
-        <w:t xml:space="preserve"> Two branches where I added both front &amp; back end code to make some form adjustments throughout the web app.</w:t>
-      </w:r>
+        <w:t>Artefact4.doc</w:t>
+      </w:r>
+      <w:r>
+        <w:rPr>
+          <w:b/>
+          <w:lang w:val="en-US"/>
+        </w:rPr>
+        <w:t>:</w:t>
+      </w:r>
+      <w:r>
+        <w:rPr>
+          <w:lang w:val="en-US"/>
+        </w:rPr>
+        <w:t xml:space="preserve"> </w:t>
+      </w:r>
+      <w:r>
+        <w:rPr>
+          <w:lang w:val="en-US"/>
+        </w:rPr>
+        <w:t>I added gender fields to all registration forms</w:t>
+      </w:r>
+      <w:r>
+        <w:rPr>
+          <w:lang w:val="en-US"/>
+        </w:rPr>
+        <w:t>.</w:t>
+      </w:r>
+      <w:r>
+        <w:rPr>
+          <w:lang w:val="en-US"/>
+        </w:rPr>
+        <w:t xml:space="preserve"> This allowed students to be able to be able to request a teacher of specific gender. See doc file for more details.</w:t>
+      </w:r>
+    </w:p>
+    <w:p>
+      <w:pPr>
+        <w:pStyle w:val="ListParagraph"/>
+        <w:rPr>
+          <w:b/>
+          <w:lang w:val="en-US"/>
+        </w:rPr>
+      </w:pPr>
     </w:p>
     <w:p>
       <w:pPr>
@@ -309,17 +343,8 @@
           <w:b/>
           <w:lang w:val="en-US"/>
         </w:rPr>
-        <w:t>Branch origin/</w:t>
-      </w:r>
-      <w:proofErr w:type="spellStart"/>
-      <w:r>
-        <w:rPr>
-          <w:b/>
-          <w:lang w:val="en-US"/>
-        </w:rPr>
-        <w:t>updatedFormStyling</w:t>
-      </w:r>
-      <w:proofErr w:type="spellEnd"/>
+        <w:t>Artefact5.doc</w:t>
+      </w:r>
       <w:r>
         <w:rPr>
           <w:lang w:val="en-US"/>
@@ -330,7 +355,7 @@
         <w:rPr>
           <w:lang w:val="en-US"/>
         </w:rPr>
-        <w:t xml:space="preserve"> A branch in which I moved the common styling we already had into some common </w:t>
+        <w:t xml:space="preserve"> I moved the common styling we already had into some common </w:t>
       </w:r>
       <w:proofErr w:type="spellStart"/>
       <w:r>
@@ -360,8 +385,586 @@
         </w:rPr>
         <w:t xml:space="preserve"> to work globally through our web app to reduce duplication of code and to allow faster styling of future pages.</w:t>
       </w:r>
+      <w:r>
+        <w:rPr>
+          <w:lang w:val="en-US"/>
+        </w:rPr>
+        <w:t xml:space="preserve"> See doc file for more details.</w:t>
+      </w:r>
+    </w:p>
+    <w:p>
+      <w:pPr>
+        <w:pStyle w:val="ListParagraph"/>
+        <w:rPr>
+          <w:b/>
+          <w:lang w:val="en-US"/>
+        </w:rPr>
+      </w:pPr>
+    </w:p>
+    <w:p>
+      <w:pPr>
+        <w:pStyle w:val="ListParagraph"/>
+        <w:numPr>
+          <w:ilvl w:val="0"/>
+          <w:numId w:val="1"/>
+        </w:numPr>
+      </w:pPr>
+      <w:r>
+        <w:rPr>
+          <w:b/>
+          <w:lang w:val="en-US"/>
+        </w:rPr>
+        <w:t xml:space="preserve">Researching </w:t>
+      </w:r>
+      <w:proofErr w:type="spellStart"/>
+      <w:r>
+        <w:rPr>
+          <w:b/>
+          <w:lang w:val="en-US"/>
+        </w:rPr>
+        <w:t>JQuery</w:t>
+      </w:r>
+      <w:proofErr w:type="spellEnd"/>
+      <w:r>
+        <w:rPr>
+          <w:b/>
+          <w:lang w:val="en-US"/>
+        </w:rPr>
+        <w:t xml:space="preserve"> and </w:t>
+      </w:r>
+      <w:proofErr w:type="spellStart"/>
+      <w:r>
+        <w:rPr>
+          <w:b/>
+          <w:lang w:val="en-US"/>
+        </w:rPr>
+        <w:t>JQuery</w:t>
+      </w:r>
+      <w:proofErr w:type="spellEnd"/>
+      <w:r>
+        <w:rPr>
+          <w:b/>
+          <w:lang w:val="en-US"/>
+        </w:rPr>
+        <w:t xml:space="preserve">-UI </w:t>
+      </w:r>
+      <w:proofErr w:type="spellStart"/>
+      <w:r>
+        <w:rPr>
+          <w:b/>
+          <w:lang w:val="en-US"/>
+        </w:rPr>
+        <w:t>Datepicker</w:t>
+      </w:r>
+      <w:proofErr w:type="spellEnd"/>
+      <w:r>
+        <w:rPr>
+          <w:b/>
+          <w:lang w:val="en-US"/>
+        </w:rPr>
+        <w:t xml:space="preserve">: </w:t>
+      </w:r>
+      <w:r>
+        <w:t xml:space="preserve">Since nobody </w:t>
+      </w:r>
+      <w:r>
+        <w:t xml:space="preserve">in our group had any experience in using </w:t>
+      </w:r>
+      <w:proofErr w:type="spellStart"/>
+      <w:r>
+        <w:t>JQ</w:t>
+      </w:r>
+      <w:r>
+        <w:t>uery</w:t>
+      </w:r>
+      <w:proofErr w:type="spellEnd"/>
+      <w:r>
+        <w:t xml:space="preserve"> and our client group asked us to include a </w:t>
+      </w:r>
+      <w:proofErr w:type="spellStart"/>
+      <w:r>
+        <w:t>datepicker</w:t>
+      </w:r>
+      <w:proofErr w:type="spellEnd"/>
+      <w:r>
+        <w:t>,</w:t>
+      </w:r>
+      <w:r>
+        <w:t xml:space="preserve"> I had to research how to use </w:t>
+      </w:r>
+      <w:proofErr w:type="spellStart"/>
+      <w:r>
+        <w:t>JQ</w:t>
+      </w:r>
+      <w:r>
+        <w:t>uer</w:t>
+      </w:r>
+      <w:r>
+        <w:t>y</w:t>
+      </w:r>
+      <w:proofErr w:type="spellEnd"/>
+      <w:r>
+        <w:t xml:space="preserve">, and more specifically, the </w:t>
+      </w:r>
+      <w:proofErr w:type="spellStart"/>
+      <w:r>
+        <w:t>JQuery</w:t>
+      </w:r>
+      <w:proofErr w:type="spellEnd"/>
+      <w:r>
+        <w:t>-UI</w:t>
+      </w:r>
+      <w:r>
+        <w:t xml:space="preserve"> </w:t>
+      </w:r>
+      <w:proofErr w:type="spellStart"/>
+      <w:r>
+        <w:t>datepicker</w:t>
+      </w:r>
+      <w:proofErr w:type="spellEnd"/>
+      <w:r>
+        <w:t>. Unfortunately Mozilla Firefox does not accept the HTML5 ‘date’ input field type yet or this task would have been far simpler.</w:t>
+      </w:r>
+    </w:p>
+    <w:p>
+      <w:pPr>
+        <w:pStyle w:val="ListParagraph"/>
+        <w:ind w:left="1440"/>
+        <w:rPr>
+          <w:b/>
+          <w:lang w:val="en-US"/>
+        </w:rPr>
+      </w:pPr>
+      <w:r>
+        <w:rPr>
+          <w:b/>
+          <w:lang w:val="en-US"/>
+        </w:rPr>
+        <w:t>See:</w:t>
+      </w:r>
+    </w:p>
+    <w:p>
+      <w:pPr>
+        <w:pStyle w:val="ListParagraph"/>
+        <w:ind w:left="1440"/>
+        <w:rPr>
+          <w:rStyle w:val="Hyperlink"/>
+        </w:rPr>
+      </w:pPr>
+      <w:hyperlink r:id="rId5" w:history="1">
+        <w:r>
+          <w:rPr>
+            <w:rStyle w:val="Hyperlink"/>
+          </w:rPr>
+          <w:t>https://jqueryui.com/datepicker/</w:t>
+        </w:r>
+      </w:hyperlink>
+      <w:r>
+        <w:rPr>
+          <w:rStyle w:val="Hyperlink"/>
+          <w:u w:val="none"/>
+        </w:rPr>
+        <w:t xml:space="preserve">      </w:t>
+      </w:r>
+      <w:r>
+        <w:rPr>
+          <w:rStyle w:val="Hyperlink"/>
+          <w:color w:val="000000" w:themeColor="text1"/>
+          <w:u w:val="none"/>
+        </w:rPr>
+        <w:t xml:space="preserve">&amp; </w:t>
+      </w:r>
+      <w:hyperlink r:id="rId6" w:history="1">
+        <w:r>
+          <w:rPr>
+            <w:rStyle w:val="Hyperlink"/>
+          </w:rPr>
+          <w:t>https://www.tutorialspoint.com/jqueryui/jqueryui_datepicker.htm</w:t>
+        </w:r>
+      </w:hyperlink>
+    </w:p>
+    <w:p>
+      <w:pPr>
+        <w:pStyle w:val="ListParagraph"/>
+        <w:rPr>
+          <w:b/>
+          <w:lang w:val="en-US"/>
+        </w:rPr>
+      </w:pPr>
+    </w:p>
+    <w:p>
+      <w:pPr>
+        <w:pStyle w:val="ListParagraph"/>
+        <w:numPr>
+          <w:ilvl w:val="0"/>
+          <w:numId w:val="1"/>
+        </w:numPr>
+        <w:rPr>
+          <w:b/>
+          <w:lang w:val="en-US"/>
+        </w:rPr>
+      </w:pPr>
+      <w:r>
+        <w:rPr>
+          <w:b/>
+          <w:lang w:val="en-US"/>
+        </w:rPr>
+        <w:t xml:space="preserve">Artefact 7.doc: </w:t>
+      </w:r>
+      <w:r>
+        <w:rPr>
+          <w:lang w:val="en-US"/>
+        </w:rPr>
+        <w:t xml:space="preserve">I added a </w:t>
+      </w:r>
+      <w:proofErr w:type="spellStart"/>
+      <w:r>
+        <w:rPr>
+          <w:lang w:val="en-US"/>
+        </w:rPr>
+        <w:t>JQuery</w:t>
+      </w:r>
+      <w:proofErr w:type="spellEnd"/>
+      <w:r>
+        <w:rPr>
+          <w:lang w:val="en-US"/>
+        </w:rPr>
+        <w:t xml:space="preserve"> </w:t>
+      </w:r>
+      <w:proofErr w:type="spellStart"/>
+      <w:r>
+        <w:rPr>
+          <w:lang w:val="en-US"/>
+        </w:rPr>
+        <w:t>datepicker</w:t>
+      </w:r>
+      <w:proofErr w:type="spellEnd"/>
+      <w:r>
+        <w:rPr>
+          <w:lang w:val="en-US"/>
+        </w:rPr>
+        <w:t xml:space="preserve"> to any date fields in any forms. This provided some extra front-end validation for date input and also looked more appealing to the user. See doc file for more details.</w:t>
+      </w:r>
+    </w:p>
+    <w:p>
+      <w:pPr>
+        <w:pStyle w:val="ListParagraph"/>
+        <w:rPr>
+          <w:b/>
+          <w:lang w:val="en-US"/>
+        </w:rPr>
+      </w:pPr>
+    </w:p>
+    <w:p>
+      <w:pPr>
+        <w:pStyle w:val="ListParagraph"/>
+        <w:numPr>
+          <w:ilvl w:val="0"/>
+          <w:numId w:val="1"/>
+        </w:numPr>
+        <w:rPr>
+          <w:b/>
+          <w:lang w:val="en-US"/>
+        </w:rPr>
+      </w:pPr>
+      <w:r>
+        <w:rPr>
+          <w:b/>
+          <w:lang w:val="en-US"/>
+        </w:rPr>
+        <w:t>DBTables.doc</w:t>
+      </w:r>
+      <w:r>
+        <w:rPr>
+          <w:b/>
+          <w:lang w:val="en-US"/>
+        </w:rPr>
+        <w:t>:</w:t>
+      </w:r>
+      <w:r>
+        <w:rPr>
+          <w:lang w:val="en-US"/>
+        </w:rPr>
+        <w:t xml:space="preserve"> This was a document I kept updated which outlined the database design/structure in an easy-to-understand format. This was used as an assistive guide for form creation and for back end work. Whenever a change was made to the DB, I would update this document immediately after.</w:t>
+      </w:r>
+    </w:p>
+    <w:p>
+      <w:pPr>
+        <w:pStyle w:val="ListParagraph"/>
+        <w:rPr>
+          <w:b/>
+          <w:lang w:val="en-US"/>
+        </w:rPr>
+      </w:pPr>
+    </w:p>
+    <w:p>
+      <w:pPr>
+        <w:pStyle w:val="ListParagraph"/>
+        <w:numPr>
+          <w:ilvl w:val="0"/>
+          <w:numId w:val="1"/>
+        </w:numPr>
+        <w:rPr>
+          <w:b/>
+          <w:lang w:val="en-US"/>
+        </w:rPr>
+      </w:pPr>
+      <w:r>
+        <w:rPr>
+          <w:b/>
+          <w:lang w:val="en-US"/>
+        </w:rPr>
+        <w:lastRenderedPageBreak/>
+        <w:t xml:space="preserve">DatabaseChanges.doc: </w:t>
+      </w:r>
+      <w:r>
+        <w:rPr>
+          <w:lang w:val="en-US"/>
+        </w:rPr>
+        <w:t>This was a document in which Richard</w:t>
+      </w:r>
+      <w:r>
+        <w:rPr>
+          <w:lang w:val="en-US"/>
+        </w:rPr>
+        <w:t xml:space="preserve"> or </w:t>
+      </w:r>
+      <w:proofErr w:type="spellStart"/>
+      <w:r>
+        <w:rPr>
+          <w:lang w:val="en-US"/>
+        </w:rPr>
+        <w:t>Anneke</w:t>
+      </w:r>
+      <w:proofErr w:type="spellEnd"/>
+      <w:r>
+        <w:rPr>
+          <w:lang w:val="en-US"/>
+        </w:rPr>
+        <w:t xml:space="preserve"> would write down changes that were required and I would mark them off as red</w:t>
+      </w:r>
+      <w:r>
+        <w:rPr>
+          <w:lang w:val="en-US"/>
+        </w:rPr>
+        <w:t xml:space="preserve"> text</w:t>
+      </w:r>
+      <w:r>
+        <w:rPr>
+          <w:lang w:val="en-US"/>
+        </w:rPr>
+        <w:t xml:space="preserve"> once completed. This proved to be a good way of accurately referencing what was needed to be done and also showing that it had been done and when.</w:t>
+      </w:r>
+      <w:r>
+        <w:rPr>
+          <w:lang w:val="en-US"/>
+        </w:rPr>
+        <w:t xml:space="preserve"> This allowed us to reduce human error when working on names that had to be accurately spelled and named in an informative way. It also was a clear form of communicating table structure.</w:t>
+      </w:r>
+    </w:p>
+    <w:p>
+      <w:pPr>
+        <w:pStyle w:val="ListParagraph"/>
+        <w:rPr>
+          <w:b/>
+          <w:lang w:val="en-US"/>
+        </w:rPr>
+      </w:pPr>
+    </w:p>
+    <w:p>
+      <w:pPr>
+        <w:pStyle w:val="ListParagraph"/>
+        <w:numPr>
+          <w:ilvl w:val="0"/>
+          <w:numId w:val="1"/>
+        </w:numPr>
+        <w:rPr>
+          <w:b/>
+          <w:lang w:val="en-US"/>
+        </w:rPr>
+      </w:pPr>
+      <w:proofErr w:type="spellStart"/>
+      <w:r>
+        <w:rPr>
+          <w:b/>
+          <w:lang w:val="en-US"/>
+        </w:rPr>
+        <w:t>CopyingDataScript</w:t>
+      </w:r>
+      <w:proofErr w:type="spellEnd"/>
+      <w:r>
+        <w:rPr>
+          <w:b/>
+          <w:lang w:val="en-US"/>
+        </w:rPr>
+        <w:t xml:space="preserve"> </w:t>
+      </w:r>
+      <w:r>
+        <w:rPr>
+          <w:b/>
+          <w:lang w:val="en-US"/>
+        </w:rPr>
+        <w:t>–</w:t>
+      </w:r>
+      <w:r>
+        <w:rPr>
+          <w:b/>
+          <w:lang w:val="en-US"/>
+        </w:rPr>
+        <w:t xml:space="preserve"> </w:t>
+      </w:r>
+      <w:proofErr w:type="spellStart"/>
+      <w:r>
+        <w:rPr>
+          <w:b/>
+          <w:lang w:val="en-US"/>
+        </w:rPr>
+        <w:t>ExtraColumnValue</w:t>
+      </w:r>
+      <w:r>
+        <w:rPr>
+          <w:b/>
+          <w:lang w:val="en-US"/>
+        </w:rPr>
+        <w:t>.sql</w:t>
+      </w:r>
+      <w:proofErr w:type="spellEnd"/>
+      <w:r>
+        <w:rPr>
+          <w:b/>
+          <w:lang w:val="en-US"/>
+        </w:rPr>
+        <w:t>:</w:t>
+      </w:r>
+      <w:r>
+        <w:rPr>
+          <w:lang w:val="en-US"/>
+        </w:rPr>
+        <w:t xml:space="preserve"> This was a script I wrote in order to copy data from an old table (which I moved to a backup schema name before creating a new schema) </w:t>
+      </w:r>
       <w:bookmarkStart w:id="0" w:name="_GoBack"/>
+      <w:r>
+        <w:rPr>
+          <w:lang w:val="en-US"/>
+        </w:rPr>
+        <w:t xml:space="preserve">to </w:t>
+      </w:r>
+      <w:proofErr w:type="spellStart"/>
+      <w:proofErr w:type="gramStart"/>
+      <w:r>
+        <w:rPr>
+          <w:lang w:val="en-US"/>
+        </w:rPr>
+        <w:t>it’s</w:t>
+      </w:r>
+      <w:proofErr w:type="spellEnd"/>
+      <w:proofErr w:type="gramEnd"/>
+      <w:r>
+        <w:rPr>
+          <w:lang w:val="en-US"/>
+        </w:rPr>
+        <w:t xml:space="preserve"> new equivalent table that had a new extra column. Then I had to add a numeric value </w:t>
+      </w:r>
       <w:bookmarkEnd w:id="0"/>
+      <w:r>
+        <w:rPr>
+          <w:lang w:val="en-US"/>
+        </w:rPr>
+        <w:t>for every row of the new column, only then being able to make the new column not-</w:t>
+      </w:r>
+      <w:proofErr w:type="spellStart"/>
+      <w:r>
+        <w:rPr>
+          <w:lang w:val="en-US"/>
+        </w:rPr>
+        <w:t>nullable</w:t>
+      </w:r>
+      <w:proofErr w:type="spellEnd"/>
+      <w:r>
+        <w:rPr>
+          <w:lang w:val="en-US"/>
+        </w:rPr>
+        <w:t>. This is one of two data backup scripts I wrote, but was the more complicated of the two. This was done in addition to the DB and new table create scripts to serve as a fool-proof Database backup security system.</w:t>
+      </w:r>
+    </w:p>
+    <w:p>
+      <w:pPr>
+        <w:pStyle w:val="ListParagraph"/>
+        <w:rPr>
+          <w:b/>
+          <w:lang w:val="en-US"/>
+        </w:rPr>
+      </w:pPr>
+    </w:p>
+    <w:p>
+      <w:pPr>
+        <w:pStyle w:val="ListParagraph"/>
+        <w:numPr>
+          <w:ilvl w:val="0"/>
+          <w:numId w:val="1"/>
+        </w:numPr>
+        <w:rPr>
+          <w:b/>
+          <w:lang w:val="en-US"/>
+        </w:rPr>
+      </w:pPr>
+      <w:r>
+        <w:rPr>
+          <w:b/>
+          <w:lang w:val="en-US"/>
+        </w:rPr>
+        <w:t>Sprint 2 Powerpoint.pptx:</w:t>
+      </w:r>
+      <w:r>
+        <w:rPr>
+          <w:lang w:val="en-US"/>
+        </w:rPr>
+        <w:t xml:space="preserve"> I prepared the initial draft of the presentation for the end of Sprint 2, to which other members such as Richard and </w:t>
+      </w:r>
+      <w:proofErr w:type="spellStart"/>
+      <w:r>
+        <w:rPr>
+          <w:lang w:val="en-US"/>
+        </w:rPr>
+        <w:t>Anneke</w:t>
+      </w:r>
+      <w:proofErr w:type="spellEnd"/>
+      <w:r>
+        <w:rPr>
+          <w:lang w:val="en-US"/>
+        </w:rPr>
+        <w:t xml:space="preserve"> were able to make some small adjustments. This allowed for faster preparation for the presentation and took some of </w:t>
+      </w:r>
+      <w:proofErr w:type="gramStart"/>
+      <w:r>
+        <w:rPr>
+          <w:lang w:val="en-US"/>
+        </w:rPr>
+        <w:t>the</w:t>
+      </w:r>
+      <w:proofErr w:type="gramEnd"/>
+      <w:r>
+        <w:rPr>
+          <w:lang w:val="en-US"/>
+        </w:rPr>
+        <w:t xml:space="preserve"> preparation workload and pressure off other team members.</w:t>
+      </w:r>
+    </w:p>
+    <w:p>
+      <w:pPr>
+        <w:rPr>
+          <w:b/>
+          <w:lang w:val="en-US"/>
+        </w:rPr>
+      </w:pPr>
+    </w:p>
+    <w:p>
+      <w:r>
+        <w:rPr>
+          <w:rStyle w:val="Hyperlink"/>
+        </w:rPr>
+        <w:t xml:space="preserve"> </w:t>
+      </w:r>
     </w:p>
     <w:sectPr>
       <w:pgSz w:w="11906" w:h="16838"/>
@@ -378,6 +981,92 @@
   <w:abstractNum w:abstractNumId="0">
     <w:nsid w:val="02B90F90"/>
     <w:multiLevelType w:val="hybridMultilevel"/>
+    <w:tmpl w:val="9D82F3FA"/>
+    <w:lvl w:ilvl="0" w:tplc="0C09000F">
+      <w:start w:val="1"/>
+      <w:numFmt w:val="decimal"/>
+      <w:lvlText w:val="%1."/>
+      <w:lvlJc w:val="left"/>
+      <w:pPr>
+        <w:ind w:left="720" w:hanging="360"/>
+      </w:pPr>
+    </w:lvl>
+    <w:lvl w:ilvl="1" w:tplc="0C090019" w:tentative="1">
+      <w:start w:val="1"/>
+      <w:numFmt w:val="lowerLetter"/>
+      <w:lvlText w:val="%2."/>
+      <w:lvlJc w:val="left"/>
+      <w:pPr>
+        <w:ind w:left="1440" w:hanging="360"/>
+      </w:pPr>
+    </w:lvl>
+    <w:lvl w:ilvl="2" w:tplc="0C09001B" w:tentative="1">
+      <w:start w:val="1"/>
+      <w:numFmt w:val="lowerRoman"/>
+      <w:lvlText w:val="%3."/>
+      <w:lvlJc w:val="right"/>
+      <w:pPr>
+        <w:ind w:left="2160" w:hanging="180"/>
+      </w:pPr>
+    </w:lvl>
+    <w:lvl w:ilvl="3" w:tplc="0C09000F" w:tentative="1">
+      <w:start w:val="1"/>
+      <w:numFmt w:val="decimal"/>
+      <w:lvlText w:val="%4."/>
+      <w:lvlJc w:val="left"/>
+      <w:pPr>
+        <w:ind w:left="2880" w:hanging="360"/>
+      </w:pPr>
+    </w:lvl>
+    <w:lvl w:ilvl="4" w:tplc="0C090019" w:tentative="1">
+      <w:start w:val="1"/>
+      <w:numFmt w:val="lowerLetter"/>
+      <w:lvlText w:val="%5."/>
+      <w:lvlJc w:val="left"/>
+      <w:pPr>
+        <w:ind w:left="3600" w:hanging="360"/>
+      </w:pPr>
+    </w:lvl>
+    <w:lvl w:ilvl="5" w:tplc="0C09001B" w:tentative="1">
+      <w:start w:val="1"/>
+      <w:numFmt w:val="lowerRoman"/>
+      <w:lvlText w:val="%6."/>
+      <w:lvlJc w:val="right"/>
+      <w:pPr>
+        <w:ind w:left="4320" w:hanging="180"/>
+      </w:pPr>
+    </w:lvl>
+    <w:lvl w:ilvl="6" w:tplc="0C09000F" w:tentative="1">
+      <w:start w:val="1"/>
+      <w:numFmt w:val="decimal"/>
+      <w:lvlText w:val="%7."/>
+      <w:lvlJc w:val="left"/>
+      <w:pPr>
+        <w:ind w:left="5040" w:hanging="360"/>
+      </w:pPr>
+    </w:lvl>
+    <w:lvl w:ilvl="7" w:tplc="0C090019" w:tentative="1">
+      <w:start w:val="1"/>
+      <w:numFmt w:val="lowerLetter"/>
+      <w:lvlText w:val="%8."/>
+      <w:lvlJc w:val="left"/>
+      <w:pPr>
+        <w:ind w:left="5760" w:hanging="360"/>
+      </w:pPr>
+    </w:lvl>
+    <w:lvl w:ilvl="8" w:tplc="0C09001B" w:tentative="1">
+      <w:start w:val="1"/>
+      <w:numFmt w:val="lowerRoman"/>
+      <w:lvlText w:val="%9."/>
+      <w:lvlJc w:val="right"/>
+      <w:pPr>
+        <w:ind w:left="6480" w:hanging="180"/>
+      </w:pPr>
+    </w:lvl>
+  </w:abstractNum>
+  <w:abstractNum w:abstractNumId="1">
+    <w:nsid w:val="24C430B3"/>
+    <w:multiLevelType w:val="hybridMultilevel"/>
     <w:tmpl w:val="5DFC1DBA"/>
     <w:lvl w:ilvl="0" w:tplc="0C09000F">
       <w:start w:val="1"/>
@@ -463,6 +1152,9 @@
   </w:abstractNum>
   <w:num w:numId="1">
     <w:abstractNumId w:val="0"/>
+  </w:num>
+  <w:num w:numId="2">
+    <w:abstractNumId w:val="1"/>
   </w:num>
 </w:numbering>
 </file>
@@ -899,6 +1591,17 @@
       <w:contextualSpacing/>
     </w:pPr>
   </w:style>
+  <w:style w:type="character" w:styleId="Hyperlink">
+    <w:name w:val="Hyperlink"/>
+    <w:basedOn w:val="DefaultParagraphFont"/>
+    <w:uiPriority w:val="99"/>
+    <w:unhideWhenUsed/>
+    <w:rsid w:val="00D51494"/>
+    <w:rPr>
+      <w:color w:val="0563C1" w:themeColor="hyperlink"/>
+      <w:u w:val="single"/>
+    </w:rPr>
+  </w:style>
 </w:styles>
 </file>
 

</xml_diff>